<commit_message>
update doc for API testing
</commit_message>
<xml_diff>
--- a/documentation/Backend Setup Documentation/How to Setup AWS Server Documentation.docx
+++ b/documentation/Backend Setup Documentation/How to Setup AWS Server Documentation.docx
@@ -1,6 +1,6 @@
 
 <file path=word/document.xml><?xml version="1.0" encoding="utf-8"?>
-<w:document xmlns:wpc="http://schemas.microsoft.com/office/word/2010/wordprocessingCanvas" xmlns:cx="http://schemas.microsoft.com/office/drawing/2014/chartex" xmlns:cx1="http://schemas.microsoft.com/office/drawing/2015/9/8/chartex" xmlns:cx2="http://schemas.microsoft.com/office/drawing/2015/10/21/chartex" xmlns:cx3="http://schemas.microsoft.com/office/drawing/2016/5/9/chartex" xmlns:cx4="http://schemas.microsoft.com/office/drawing/2016/5/10/chartex" xmlns:cx5="http://schemas.microsoft.com/office/drawing/2016/5/11/chartex" xmlns:cx6="http://schemas.microsoft.com/office/drawing/2016/5/12/chartex" xmlns:cx7="http://schemas.microsoft.com/office/drawing/2016/5/13/chartex" xmlns:cx8="http://schemas.microsoft.com/office/drawing/2016/5/14/chartex" xmlns:mc="http://schemas.openxmlformats.org/markup-compatibility/2006" xmlns:aink="http://schemas.microsoft.com/office/drawing/2016/ink" xmlns:am3d="http://schemas.microsoft.com/office/drawing/2017/model3d" xmlns:o="urn:schemas-microsoft-com:office:office" xmlns:r="http://schemas.openxmlformats.org/officeDocument/2006/relationships" xmlns:m="http://schemas.openxmlformats.org/officeDocument/2006/math" xmlns:v="urn:schemas-microsoft-com:vml" xmlns:wp14="http://schemas.microsoft.com/office/word/2010/wordprocessingDrawing" xmlns:wp="http://schemas.openxmlformats.org/drawingml/2006/wordprocessingDrawing" xmlns:w10="urn:schemas-microsoft-com:office:word" xmlns:w="http://schemas.openxmlformats.org/wordprocessingml/2006/main" xmlns:w14="http://schemas.microsoft.com/office/word/2010/wordml" xmlns:w15="http://schemas.microsoft.com/office/word/2012/wordml" xmlns:w16cid="http://schemas.microsoft.com/office/word/2016/wordml/cid" xmlns:w16se="http://schemas.microsoft.com/office/word/2015/wordml/symex" xmlns:wpg="http://schemas.microsoft.com/office/word/2010/wordprocessingGroup" xmlns:wpi="http://schemas.microsoft.com/office/word/2010/wordprocessingInk" xmlns:wne="http://schemas.microsoft.com/office/word/2006/wordml" xmlns:wps="http://schemas.microsoft.com/office/word/2010/wordprocessingShape" mc:Ignorable="w14 w15 w16se w16cid wp14">
+<w:document xmlns:wpc="http://schemas.microsoft.com/office/word/2010/wordprocessingCanvas" xmlns:mo="http://schemas.microsoft.com/office/mac/office/2008/main" xmlns:mc="http://schemas.openxmlformats.org/markup-compatibility/2006" xmlns:mv="urn:schemas-microsoft-com:mac:vml" xmlns:o="urn:schemas-microsoft-com:office:office" xmlns:r="http://schemas.openxmlformats.org/officeDocument/2006/relationships" xmlns:m="http://schemas.openxmlformats.org/officeDocument/2006/math" xmlns:v="urn:schemas-microsoft-com:vml" xmlns:wp14="http://schemas.microsoft.com/office/word/2010/wordprocessingDrawing" xmlns:wp="http://schemas.openxmlformats.org/drawingml/2006/wordprocessingDrawing" xmlns:w10="urn:schemas-microsoft-com:office:word" xmlns:w="http://schemas.openxmlformats.org/wordprocessingml/2006/main" xmlns:w14="http://schemas.microsoft.com/office/word/2010/wordml" xmlns:w15="http://schemas.microsoft.com/office/word/2012/wordml" xmlns:wpg="http://schemas.microsoft.com/office/word/2010/wordprocessingGroup" xmlns:wpi="http://schemas.microsoft.com/office/word/2010/wordprocessingInk" xmlns:wne="http://schemas.microsoft.com/office/word/2006/wordml" xmlns:wps="http://schemas.microsoft.com/office/word/2010/wordprocessingShape" mc:Ignorable="w14 w15 wp14">
   <w:body>
     <w:p>
       <w:pPr>
@@ -35,15 +35,7 @@
         <w:t>Running the project on a local machine</w:t>
       </w:r>
       <w:r>
-        <w:t>” because you need “</w:t>
-      </w:r>
-      <w:proofErr w:type="spellStart"/>
-      <w:r>
-        <w:t>dist</w:t>
-      </w:r>
-      <w:proofErr w:type="spellEnd"/>
-      <w:r>
-        <w:t>” directory to run the project on the server</w:t>
+        <w:t>” because you need “dist” directory to run the project on the server</w:t>
       </w:r>
       <w:r>
         <w:t xml:space="preserve">. You can find the </w:t>
@@ -75,8 +67,6 @@
       <w:r>
         <w:t xml:space="preserve">You could Ubuntu to connect to the server. </w:t>
       </w:r>
-      <w:bookmarkStart w:id="0" w:name="_GoBack"/>
-      <w:bookmarkEnd w:id="0"/>
     </w:p>
     <w:p>
       <w:pPr>
@@ -111,23 +101,7 @@
         </w:numPr>
       </w:pPr>
       <w:r>
-        <w:t>Run ‘</w:t>
-      </w:r>
-      <w:proofErr w:type="spellStart"/>
-      <w:r>
-        <w:t>chmod</w:t>
-      </w:r>
-      <w:proofErr w:type="spellEnd"/>
-      <w:r>
-        <w:t xml:space="preserve"> 400 </w:t>
-      </w:r>
-      <w:proofErr w:type="spellStart"/>
-      <w:r>
-        <w:t>KyleKeyValid.pem</w:t>
-      </w:r>
-      <w:proofErr w:type="spellEnd"/>
-      <w:r>
-        <w:t>’ to have your public key recognised.</w:t>
+        <w:t>Run ‘chmod 400 KyleKeyValid.pem’ to have your public key recognised.</w:t>
       </w:r>
     </w:p>
     <w:p>
@@ -175,59 +149,13 @@
           <w:lang w:val="en-US"/>
         </w:rPr>
       </w:pPr>
-      <w:proofErr w:type="spellStart"/>
       <w:r>
         <w:rPr>
           <w:rFonts w:eastAsia="Times New Roman" w:cstheme="minorHAnsi"/>
           <w:bCs/>
           <w:lang w:val="en-US"/>
         </w:rPr>
-        <w:t>ssh</w:t>
-      </w:r>
-      <w:proofErr w:type="spellEnd"/>
-      <w:r>
-        <w:rPr>
-          <w:rFonts w:eastAsia="Times New Roman" w:cstheme="minorHAnsi"/>
-          <w:bCs/>
-          <w:lang w:val="en-US"/>
-        </w:rPr>
-        <w:t xml:space="preserve"> -</w:t>
-      </w:r>
-      <w:proofErr w:type="spellStart"/>
-      <w:r>
-        <w:rPr>
-          <w:rFonts w:eastAsia="Times New Roman" w:cstheme="minorHAnsi"/>
-          <w:bCs/>
-          <w:lang w:val="en-US"/>
-        </w:rPr>
-        <w:t>i</w:t>
-      </w:r>
-      <w:proofErr w:type="spellEnd"/>
-      <w:r>
-        <w:rPr>
-          <w:rFonts w:eastAsia="Times New Roman" w:cstheme="minorHAnsi"/>
-          <w:bCs/>
-          <w:lang w:val="en-US"/>
-        </w:rPr>
-        <w:t xml:space="preserve"> "</w:t>
-      </w:r>
-      <w:proofErr w:type="spellStart"/>
-      <w:r>
-        <w:rPr>
-          <w:rFonts w:eastAsia="Times New Roman" w:cstheme="minorHAnsi"/>
-          <w:bCs/>
-          <w:lang w:val="en-US"/>
-        </w:rPr>
-        <w:t>KyleKeyValid.pem</w:t>
-      </w:r>
-      <w:proofErr w:type="spellEnd"/>
-      <w:r>
-        <w:rPr>
-          <w:rFonts w:eastAsia="Times New Roman" w:cstheme="minorHAnsi"/>
-          <w:bCs/>
-          <w:lang w:val="en-US"/>
-        </w:rPr>
-        <w:t xml:space="preserve">" </w:t>
+        <w:t xml:space="preserve">ssh -i "KyleKeyValid.pem" </w:t>
       </w:r>
       <w:hyperlink r:id="rId5" w:history="1">
         <w:r>
@@ -338,25 +266,7 @@
           <w:bCs/>
           <w:lang w:val="en-US"/>
         </w:rPr>
-        <w:t>’. If you run ‘ls’, then you should be able to see ‘server.js’ file. In the same directory, please transfer your previously created ‘</w:t>
-      </w:r>
-      <w:proofErr w:type="spellStart"/>
-      <w:r>
-        <w:rPr>
-          <w:rFonts w:eastAsia="Times New Roman" w:cstheme="minorHAnsi"/>
-          <w:bCs/>
-          <w:lang w:val="en-US"/>
-        </w:rPr>
-        <w:t>dist</w:t>
-      </w:r>
-      <w:proofErr w:type="spellEnd"/>
-      <w:r>
-        <w:rPr>
-          <w:rFonts w:eastAsia="Times New Roman" w:cstheme="minorHAnsi"/>
-          <w:bCs/>
-          <w:lang w:val="en-US"/>
-        </w:rPr>
-        <w:t>’ folder.</w:t>
+        <w:t>’. If you run ‘ls’, then you should be able to see ‘server.js’ file. In the same directory, please transfer your previously created ‘dist’ folder.</w:t>
       </w:r>
     </w:p>
     <w:p>
@@ -612,39 +522,7 @@
           <w:rFonts w:eastAsia="Times New Roman" w:cstheme="minorHAnsi"/>
           <w:bCs/>
         </w:rPr>
-        <w:t>Please run ‘</w:t>
-      </w:r>
-      <w:proofErr w:type="spellStart"/>
-      <w:r>
-        <w:rPr>
-          <w:rFonts w:eastAsia="Times New Roman" w:cstheme="minorHAnsi"/>
-          <w:bCs/>
-        </w:rPr>
-        <w:t>mysql</w:t>
-      </w:r>
-      <w:proofErr w:type="spellEnd"/>
-      <w:r>
-        <w:rPr>
-          <w:rFonts w:eastAsia="Times New Roman" w:cstheme="minorHAnsi"/>
-          <w:bCs/>
-        </w:rPr>
-        <w:t xml:space="preserve"> –u </w:t>
-      </w:r>
-      <w:proofErr w:type="spellStart"/>
-      <w:r>
-        <w:rPr>
-          <w:rFonts w:eastAsia="Times New Roman" w:cstheme="minorHAnsi"/>
-          <w:bCs/>
-        </w:rPr>
-        <w:t>kyle</w:t>
-      </w:r>
-      <w:proofErr w:type="spellEnd"/>
-      <w:r>
-        <w:rPr>
-          <w:rFonts w:eastAsia="Times New Roman" w:cstheme="minorHAnsi"/>
-          <w:bCs/>
-        </w:rPr>
-        <w:t xml:space="preserve"> –p’ to log into MySQL. The password is ‘team6best’.</w:t>
+        <w:t>Please run ‘mysql –u kyle –p’ to log into MySQL. The password is ‘team6best’.</w:t>
       </w:r>
     </w:p>
     <w:p>
@@ -684,39 +562,7 @@
           <w:rFonts w:eastAsia="Times New Roman" w:cstheme="minorHAnsi"/>
           <w:bCs/>
         </w:rPr>
-        <w:t>Please use ‘</w:t>
-      </w:r>
-      <w:proofErr w:type="spellStart"/>
-      <w:r>
-        <w:rPr>
-          <w:rFonts w:eastAsia="Times New Roman" w:cstheme="minorHAnsi"/>
-          <w:bCs/>
-        </w:rPr>
-        <w:t>sampledb</w:t>
-      </w:r>
-      <w:proofErr w:type="spellEnd"/>
-      <w:r>
-        <w:rPr>
-          <w:rFonts w:eastAsia="Times New Roman" w:cstheme="minorHAnsi"/>
-          <w:bCs/>
-        </w:rPr>
-        <w:t xml:space="preserve">’ as the database by running ‘USE </w:t>
-      </w:r>
-      <w:proofErr w:type="spellStart"/>
-      <w:r>
-        <w:rPr>
-          <w:rFonts w:eastAsia="Times New Roman" w:cstheme="minorHAnsi"/>
-          <w:bCs/>
-        </w:rPr>
-        <w:t>sampledb</w:t>
-      </w:r>
-      <w:proofErr w:type="spellEnd"/>
-      <w:r>
-        <w:rPr>
-          <w:rFonts w:eastAsia="Times New Roman" w:cstheme="minorHAnsi"/>
-          <w:bCs/>
-        </w:rPr>
-        <w:t>;’.</w:t>
+        <w:t>Please use ‘sampledb’ as the database by running ‘USE sampledb;’.</w:t>
       </w:r>
     </w:p>
     <w:p>
@@ -756,23 +602,7 @@
           <w:rFonts w:eastAsia="Times New Roman" w:cstheme="minorHAnsi"/>
           <w:bCs/>
         </w:rPr>
-        <w:t>You could see the tables, ‘advertisements’ and ‘users’, by running ‘SHOW TABLES;’ and you could see the definition of these tables by running ‘DESCRIBE &lt;</w:t>
-      </w:r>
-      <w:proofErr w:type="spellStart"/>
-      <w:r>
-        <w:rPr>
-          <w:rFonts w:eastAsia="Times New Roman" w:cstheme="minorHAnsi"/>
-          <w:bCs/>
-        </w:rPr>
-        <w:t>table_name</w:t>
-      </w:r>
-      <w:proofErr w:type="spellEnd"/>
-      <w:r>
-        <w:rPr>
-          <w:rFonts w:eastAsia="Times New Roman" w:cstheme="minorHAnsi"/>
-          <w:bCs/>
-        </w:rPr>
-        <w:t>&gt;;’.</w:t>
+        <w:t>You could see the tables, ‘advertisements’ and ‘users’, by running ‘SHOW TABLES;’ and you could see the definition of these tables by running ‘DESCRIBE &lt;table_name&gt;;’.</w:t>
       </w:r>
     </w:p>
     <w:p>
@@ -851,43 +681,7 @@
           <w:sz w:val="20"/>
           <w:lang w:val="en-CA"/>
         </w:rPr>
-        <w:t>/</w:t>
-      </w:r>
-      <w:proofErr w:type="spellStart"/>
-      <w:r>
-        <w:rPr>
-          <w:b/>
-          <w:sz w:val="20"/>
-          <w:lang w:val="en-CA"/>
-        </w:rPr>
-        <w:t>umbuy</w:t>
-      </w:r>
-      <w:proofErr w:type="spellEnd"/>
-      <w:r>
-        <w:rPr>
-          <w:b/>
-          <w:sz w:val="20"/>
-          <w:lang w:val="en-CA"/>
-        </w:rPr>
-        <w:t>/server/</w:t>
-      </w:r>
-      <w:proofErr w:type="spellStart"/>
-      <w:r>
-        <w:rPr>
-          <w:b/>
-          <w:sz w:val="20"/>
-          <w:lang w:val="en-CA"/>
-        </w:rPr>
-        <w:t>APITest</w:t>
-      </w:r>
-      <w:proofErr w:type="spellEnd"/>
-      <w:r>
-        <w:rPr>
-          <w:b/>
-          <w:sz w:val="20"/>
-          <w:lang w:val="en-CA"/>
-        </w:rPr>
-        <w:t>/my-app/</w:t>
+        <w:t>/umbuy/server/APITest/my-app/</w:t>
       </w:r>
     </w:p>
     <w:p>
@@ -919,23 +713,7 @@
           <w:sz w:val="20"/>
           <w:lang w:val="en-CA"/>
         </w:rPr>
-        <w:t xml:space="preserve">Change the </w:t>
-      </w:r>
-      <w:proofErr w:type="spellStart"/>
-      <w:r>
-        <w:rPr>
-          <w:sz w:val="20"/>
-          <w:lang w:val="en-CA"/>
-        </w:rPr>
-        <w:t>mysql</w:t>
-      </w:r>
-      <w:proofErr w:type="spellEnd"/>
-      <w:r>
-        <w:rPr>
-          <w:sz w:val="20"/>
-          <w:lang w:val="en-CA"/>
-        </w:rPr>
-        <w:t xml:space="preserve"> user and password to your own in localhost.js </w:t>
+        <w:t xml:space="preserve">Change the mysql user and password to your own in localhost.js </w:t>
       </w:r>
     </w:p>
     <w:p>
@@ -952,55 +730,56 @@
           <w:lang w:val="en-CA"/>
         </w:rPr>
         <w:tab/>
-        <w:t>Note: localhost.js is located at /</w:t>
-      </w:r>
-      <w:proofErr w:type="spellStart"/>
-      <w:r>
-        <w:rPr>
-          <w:sz w:val="20"/>
-          <w:lang w:val="en-CA"/>
-        </w:rPr>
-        <w:t>umbuy</w:t>
-      </w:r>
-      <w:proofErr w:type="spellEnd"/>
-      <w:r>
-        <w:rPr>
-          <w:sz w:val="20"/>
-          <w:lang w:val="en-CA"/>
-        </w:rPr>
-        <w:t>/server/</w:t>
-      </w:r>
-      <w:proofErr w:type="spellStart"/>
-      <w:r>
-        <w:rPr>
-          <w:sz w:val="20"/>
-          <w:lang w:val="en-CA"/>
-        </w:rPr>
-        <w:t>APITest</w:t>
-      </w:r>
-      <w:proofErr w:type="spellEnd"/>
-      <w:r>
-        <w:rPr>
-          <w:sz w:val="20"/>
-          <w:lang w:val="en-CA"/>
-        </w:rPr>
-        <w:t>/my-app/</w:t>
-      </w:r>
-      <w:proofErr w:type="spellStart"/>
-      <w:r>
-        <w:rPr>
-          <w:sz w:val="20"/>
-          <w:lang w:val="en-CA"/>
-        </w:rPr>
-        <w:t>src</w:t>
-      </w:r>
-      <w:proofErr w:type="spellEnd"/>
-      <w:r>
-        <w:rPr>
-          <w:sz w:val="20"/>
-          <w:lang w:val="en-CA"/>
-        </w:rPr>
-        <w:t>/main/resources</w:t>
+        <w:t>Note: localhost.js is located at /umbuy/server/APITest/my-app/src/main/resources</w:t>
+      </w:r>
+    </w:p>
+    <w:p>
+      <w:pPr>
+        <w:ind w:left="720"/>
+        <w:rPr>
+          <w:sz w:val="20"/>
+          <w:lang w:val="en-CA"/>
+        </w:rPr>
+      </w:pPr>
+      <w:r>
+        <w:rPr>
+          <w:sz w:val="20"/>
+          <w:lang w:val="en-CA"/>
+        </w:rPr>
+        <w:t>Change mysql username and password  to your own for pom.xml in line 53 &amp; 54</w:t>
+      </w:r>
+      <w:bookmarkStart w:id="0" w:name="_GoBack"/>
+      <w:bookmarkEnd w:id="0"/>
+    </w:p>
+    <w:p>
+      <w:pPr>
+        <w:ind w:left="720"/>
+        <w:rPr>
+          <w:sz w:val="20"/>
+          <w:lang w:val="en-CA"/>
+        </w:rPr>
+      </w:pPr>
+      <w:r>
+        <w:rPr>
+          <w:sz w:val="20"/>
+          <w:lang w:val="en-CA"/>
+        </w:rPr>
+        <w:tab/>
+        <w:t>Note: pox.xml is located at</w:t>
+      </w:r>
+      <w:r>
+        <w:rPr>
+          <w:sz w:val="20"/>
+          <w:lang w:val="en-CA"/>
+        </w:rPr>
+        <w:t xml:space="preserve"> </w:t>
+      </w:r>
+      <w:r>
+        <w:rPr>
+          <w:sz w:val="20"/>
+          <w:lang w:val="en-CA"/>
+        </w:rPr>
+        <w:t xml:space="preserve"> /umbuy/server/APITest/my-app</w:t>
       </w:r>
     </w:p>
     <w:p>
@@ -1078,6 +857,7 @@
           <w:sz w:val="20"/>
           <w:lang w:val="en-CA"/>
         </w:rPr>
+        <w:lastRenderedPageBreak/>
         <w:tab/>
         <w:t>Install Maven on Windows:</w:t>
       </w:r>
@@ -1151,7 +931,6 @@
           <w:sz w:val="18"/>
           <w:szCs w:val="27"/>
         </w:rPr>
-        <w:lastRenderedPageBreak/>
         <w:t>Add both </w:t>
       </w:r>
       <w:r>
@@ -1192,27 +971,7 @@
           <w:sz w:val="18"/>
           <w:szCs w:val="27"/>
         </w:rPr>
-        <w:t xml:space="preserve"> variables to the Windows environment using system </w:t>
-      </w:r>
-      <w:proofErr w:type="gramStart"/>
-      <w:r>
-        <w:rPr>
-          <w:rFonts w:asciiTheme="minorHAnsi" w:hAnsiTheme="minorHAnsi"/>
-          <w:color w:val="535353"/>
-          <w:sz w:val="18"/>
-          <w:szCs w:val="27"/>
-        </w:rPr>
-        <w:t>properties, and</w:t>
-      </w:r>
-      <w:proofErr w:type="gramEnd"/>
-      <w:r>
-        <w:rPr>
-          <w:rFonts w:asciiTheme="minorHAnsi" w:hAnsiTheme="minorHAnsi"/>
-          <w:color w:val="535353"/>
-          <w:sz w:val="18"/>
-          <w:szCs w:val="27"/>
-        </w:rPr>
-        <w:t xml:space="preserve"> point it to your Maven folder.</w:t>
+        <w:t> variables to the Windows environment using system properties, and point it to your Maven folder.</w:t>
       </w:r>
     </w:p>
     <w:p>
@@ -1305,22 +1064,7 @@
           <w:lang w:val="en-CA"/>
         </w:rPr>
         <w:tab/>
-      </w:r>
-      <w:proofErr w:type="spellStart"/>
-      <w:r>
-        <w:rPr>
-          <w:sz w:val="20"/>
-          <w:lang w:val="en-CA"/>
-        </w:rPr>
-        <w:t>mvn</w:t>
-      </w:r>
-      <w:proofErr w:type="spellEnd"/>
-      <w:r>
-        <w:rPr>
-          <w:sz w:val="20"/>
-          <w:lang w:val="en-CA"/>
-        </w:rPr>
-        <w:t xml:space="preserve"> -v</w:t>
+        <w:t>mvn -v</w:t>
       </w:r>
     </w:p>
     <w:p>
@@ -1381,137 +1125,7 @@
           <w:sz w:val="20"/>
           <w:lang w:val="en-CA"/>
         </w:rPr>
-        <w:t xml:space="preserve"> “</w:t>
-      </w:r>
-      <w:proofErr w:type="spellStart"/>
-      <w:r>
-        <w:rPr>
-          <w:sz w:val="20"/>
-          <w:lang w:val="en-CA"/>
-        </w:rPr>
-        <w:t>mvn</w:t>
-      </w:r>
-      <w:proofErr w:type="spellEnd"/>
-      <w:r>
-        <w:rPr>
-          <w:sz w:val="20"/>
-          <w:lang w:val="en-CA"/>
-        </w:rPr>
-        <w:t xml:space="preserve"> </w:t>
-      </w:r>
-      <w:proofErr w:type="spellStart"/>
-      <w:proofErr w:type="gramStart"/>
-      <w:r>
-        <w:rPr>
-          <w:sz w:val="20"/>
-          <w:lang w:val="en-CA"/>
-        </w:rPr>
-        <w:t>archetype:generate</w:t>
-      </w:r>
-      <w:proofErr w:type="spellEnd"/>
-      <w:proofErr w:type="gramEnd"/>
-      <w:r>
-        <w:rPr>
-          <w:sz w:val="20"/>
-          <w:lang w:val="en-CA"/>
-        </w:rPr>
-        <w:t xml:space="preserve"> -</w:t>
-      </w:r>
-      <w:proofErr w:type="spellStart"/>
-      <w:r>
-        <w:rPr>
-          <w:sz w:val="20"/>
-          <w:lang w:val="en-CA"/>
-        </w:rPr>
-        <w:t>DgroupId</w:t>
-      </w:r>
-      <w:proofErr w:type="spellEnd"/>
-      <w:r>
-        <w:rPr>
-          <w:sz w:val="20"/>
-          <w:lang w:val="en-CA"/>
-        </w:rPr>
-        <w:t>=</w:t>
-      </w:r>
-      <w:proofErr w:type="spellStart"/>
-      <w:r>
-        <w:rPr>
-          <w:sz w:val="20"/>
-          <w:lang w:val="en-CA"/>
-        </w:rPr>
-        <w:t>umbuy</w:t>
-      </w:r>
-      <w:proofErr w:type="spellEnd"/>
-      <w:r>
-        <w:rPr>
-          <w:sz w:val="20"/>
-          <w:lang w:val="en-CA"/>
-        </w:rPr>
-        <w:t xml:space="preserve"> -</w:t>
-      </w:r>
-      <w:proofErr w:type="spellStart"/>
-      <w:r>
-        <w:rPr>
-          <w:sz w:val="20"/>
-          <w:lang w:val="en-CA"/>
-        </w:rPr>
-        <w:t>DartifactId</w:t>
-      </w:r>
-      <w:proofErr w:type="spellEnd"/>
-      <w:r>
-        <w:rPr>
-          <w:sz w:val="20"/>
-          <w:lang w:val="en-CA"/>
-        </w:rPr>
-        <w:t>=my-app -</w:t>
-      </w:r>
-      <w:proofErr w:type="spellStart"/>
-      <w:r>
-        <w:rPr>
-          <w:sz w:val="20"/>
-          <w:lang w:val="en-CA"/>
-        </w:rPr>
-        <w:t>DarchetypeArtifactId</w:t>
-      </w:r>
-      <w:proofErr w:type="spellEnd"/>
-      <w:r>
-        <w:rPr>
-          <w:sz w:val="20"/>
-          <w:lang w:val="en-CA"/>
-        </w:rPr>
-        <w:t>=maven-archetype-</w:t>
-      </w:r>
-      <w:proofErr w:type="spellStart"/>
-      <w:r>
-        <w:rPr>
-          <w:sz w:val="20"/>
-          <w:lang w:val="en-CA"/>
-        </w:rPr>
-        <w:t>quickstart</w:t>
-      </w:r>
-      <w:proofErr w:type="spellEnd"/>
-      <w:r>
-        <w:rPr>
-          <w:sz w:val="20"/>
-          <w:lang w:val="en-CA"/>
-        </w:rPr>
-        <w:t xml:space="preserve"> -</w:t>
-      </w:r>
-      <w:proofErr w:type="spellStart"/>
-      <w:r>
-        <w:rPr>
-          <w:sz w:val="20"/>
-          <w:lang w:val="en-CA"/>
-        </w:rPr>
-        <w:t>DinteractiveMode</w:t>
-      </w:r>
-      <w:proofErr w:type="spellEnd"/>
-      <w:r>
-        <w:rPr>
-          <w:sz w:val="20"/>
-          <w:lang w:val="en-CA"/>
-        </w:rPr>
-        <w:t>=false”</w:t>
+        <w:t xml:space="preserve"> “mvn archetype:generate -DgroupId=umbuy -DartifactId=my-app -DarchetypeArtifactId=maven-archetype-quickstart -DinteractiveMode=false”</w:t>
       </w:r>
     </w:p>
     <w:p>
@@ -1546,77 +1160,21 @@
           <w:sz w:val="28"/>
         </w:rPr>
         <w:tab/>
-        <w:t xml:space="preserve">One command: </w:t>
-      </w:r>
-      <w:proofErr w:type="spellStart"/>
-      <w:r>
+        <w:t>One command: mvn test</w:t>
+      </w:r>
+    </w:p>
+    <w:p>
+      <w:pPr>
+        <w:ind w:left="1440"/>
         <w:rPr>
           <w:sz w:val="28"/>
         </w:rPr>
-        <w:t>mvn</w:t>
-      </w:r>
-      <w:proofErr w:type="spellEnd"/>
+      </w:pPr>
       <w:r>
         <w:rPr>
           <w:sz w:val="28"/>
         </w:rPr>
-        <w:t xml:space="preserve"> test</w:t>
-      </w:r>
-    </w:p>
-    <w:p>
-      <w:pPr>
-        <w:ind w:left="1440"/>
-        <w:rPr>
-          <w:sz w:val="28"/>
-        </w:rPr>
-      </w:pPr>
-      <w:r>
-        <w:rPr>
-          <w:sz w:val="28"/>
-        </w:rPr>
-        <w:t>This will install node/</w:t>
-      </w:r>
-      <w:proofErr w:type="spellStart"/>
-      <w:r>
-        <w:rPr>
-          <w:sz w:val="28"/>
-        </w:rPr>
-        <w:t>npm</w:t>
-      </w:r>
-      <w:proofErr w:type="spellEnd"/>
-      <w:r>
-        <w:rPr>
-          <w:sz w:val="28"/>
-        </w:rPr>
-        <w:t xml:space="preserve">, connect to test database and delete every entry inside test table, run </w:t>
-      </w:r>
-      <w:proofErr w:type="spellStart"/>
-      <w:r>
-        <w:rPr>
-          <w:sz w:val="28"/>
-        </w:rPr>
-        <w:t>nodejs</w:t>
-      </w:r>
-      <w:proofErr w:type="spellEnd"/>
-      <w:r>
-        <w:rPr>
-          <w:sz w:val="28"/>
-        </w:rPr>
-        <w:t xml:space="preserve"> server at background, and then do </w:t>
-      </w:r>
-      <w:proofErr w:type="spellStart"/>
-      <w:r>
-        <w:rPr>
-          <w:sz w:val="28"/>
-        </w:rPr>
-        <w:t>api</w:t>
-      </w:r>
-      <w:proofErr w:type="spellEnd"/>
-      <w:r>
-        <w:rPr>
-          <w:sz w:val="28"/>
-        </w:rPr>
-        <w:t xml:space="preserve"> testing.</w:t>
+        <w:t>This will install node/npm, connect to test database and delete every entry inside test table, run nodejs server at background, and then do api testing.</w:t>
       </w:r>
     </w:p>
     <w:p/>
@@ -1631,8 +1189,8 @@
 </file>
 
 <file path=word/numbering.xml><?xml version="1.0" encoding="utf-8"?>
-<w:numbering xmlns:wpc="http://schemas.microsoft.com/office/word/2010/wordprocessingCanvas" xmlns:cx="http://schemas.microsoft.com/office/drawing/2014/chartex" xmlns:cx1="http://schemas.microsoft.com/office/drawing/2015/9/8/chartex" xmlns:cx2="http://schemas.microsoft.com/office/drawing/2015/10/21/chartex" xmlns:cx3="http://schemas.microsoft.com/office/drawing/2016/5/9/chartex" xmlns:cx4="http://schemas.microsoft.com/office/drawing/2016/5/10/chartex" xmlns:cx5="http://schemas.microsoft.com/office/drawing/2016/5/11/chartex" xmlns:cx6="http://schemas.microsoft.com/office/drawing/2016/5/12/chartex" xmlns:cx7="http://schemas.microsoft.com/office/drawing/2016/5/13/chartex" xmlns:cx8="http://schemas.microsoft.com/office/drawing/2016/5/14/chartex" xmlns:mc="http://schemas.openxmlformats.org/markup-compatibility/2006" xmlns:aink="http://schemas.microsoft.com/office/drawing/2016/ink" xmlns:am3d="http://schemas.microsoft.com/office/drawing/2017/model3d" xmlns:o="urn:schemas-microsoft-com:office:office" xmlns:r="http://schemas.openxmlformats.org/officeDocument/2006/relationships" xmlns:m="http://schemas.openxmlformats.org/officeDocument/2006/math" xmlns:v="urn:schemas-microsoft-com:vml" xmlns:wp14="http://schemas.microsoft.com/office/word/2010/wordprocessingDrawing" xmlns:wp="http://schemas.openxmlformats.org/drawingml/2006/wordprocessingDrawing" xmlns:w10="urn:schemas-microsoft-com:office:word" xmlns:w="http://schemas.openxmlformats.org/wordprocessingml/2006/main" xmlns:w14="http://schemas.microsoft.com/office/word/2010/wordml" xmlns:w15="http://schemas.microsoft.com/office/word/2012/wordml" xmlns:w16cid="http://schemas.microsoft.com/office/word/2016/wordml/cid" xmlns:w16se="http://schemas.microsoft.com/office/word/2015/wordml/symex" xmlns:wpg="http://schemas.microsoft.com/office/word/2010/wordprocessingGroup" xmlns:wpi="http://schemas.microsoft.com/office/word/2010/wordprocessingInk" xmlns:wne="http://schemas.microsoft.com/office/word/2006/wordml" xmlns:wps="http://schemas.microsoft.com/office/word/2010/wordprocessingShape" mc:Ignorable="w14 w15 w16se w16cid wp14">
-  <w:abstractNum w:abstractNumId="0" w15:restartNumberingAfterBreak="0">
+<w:numbering xmlns:wpc="http://schemas.microsoft.com/office/word/2010/wordprocessingCanvas" xmlns:mo="http://schemas.microsoft.com/office/mac/office/2008/main" xmlns:mc="http://schemas.openxmlformats.org/markup-compatibility/2006" xmlns:mv="urn:schemas-microsoft-com:mac:vml" xmlns:o="urn:schemas-microsoft-com:office:office" xmlns:r="http://schemas.openxmlformats.org/officeDocument/2006/relationships" xmlns:m="http://schemas.openxmlformats.org/officeDocument/2006/math" xmlns:v="urn:schemas-microsoft-com:vml" xmlns:wp14="http://schemas.microsoft.com/office/word/2010/wordprocessingDrawing" xmlns:wp="http://schemas.openxmlformats.org/drawingml/2006/wordprocessingDrawing" xmlns:w10="urn:schemas-microsoft-com:office:word" xmlns:w="http://schemas.openxmlformats.org/wordprocessingml/2006/main" xmlns:w14="http://schemas.microsoft.com/office/word/2010/wordml" xmlns:w15="http://schemas.microsoft.com/office/word/2012/wordml" xmlns:wpg="http://schemas.microsoft.com/office/word/2010/wordprocessingGroup" xmlns:wpi="http://schemas.microsoft.com/office/word/2010/wordprocessingInk" xmlns:wne="http://schemas.microsoft.com/office/word/2006/wordml" xmlns:wps="http://schemas.microsoft.com/office/word/2010/wordprocessingShape" mc:Ignorable="w14 w15 wp14">
+  <w:abstractNum w:abstractNumId="0">
     <w:nsid w:val="4A9F078B"/>
     <w:multiLevelType w:val="hybridMultilevel"/>
     <w:tmpl w:val="427011EC"/>
@@ -1718,7 +1276,7 @@
       </w:pPr>
     </w:lvl>
   </w:abstractNum>
-  <w:abstractNum w:abstractNumId="1" w15:restartNumberingAfterBreak="0">
+  <w:abstractNum w:abstractNumId="1">
     <w:nsid w:val="66D96584"/>
     <w:multiLevelType w:val="hybridMultilevel"/>
     <w:tmpl w:val="75D4AB0E"/>
@@ -1814,7 +1372,7 @@
 </file>
 
 <file path=word/styles.xml><?xml version="1.0" encoding="utf-8"?>
-<w:styles xmlns:mc="http://schemas.openxmlformats.org/markup-compatibility/2006" xmlns:r="http://schemas.openxmlformats.org/officeDocument/2006/relationships" xmlns:w="http://schemas.openxmlformats.org/wordprocessingml/2006/main" xmlns:w14="http://schemas.microsoft.com/office/word/2010/wordml" xmlns:w15="http://schemas.microsoft.com/office/word/2012/wordml" xmlns:w16cid="http://schemas.microsoft.com/office/word/2016/wordml/cid" xmlns:w16se="http://schemas.microsoft.com/office/word/2015/wordml/symex" mc:Ignorable="w14 w15 w16se w16cid">
+<w:styles xmlns:mc="http://schemas.openxmlformats.org/markup-compatibility/2006" xmlns:r="http://schemas.openxmlformats.org/officeDocument/2006/relationships" xmlns:w="http://schemas.openxmlformats.org/wordprocessingml/2006/main" xmlns:w14="http://schemas.microsoft.com/office/word/2010/wordml" xmlns:w15="http://schemas.microsoft.com/office/word/2012/wordml" mc:Ignorable="w14 w15">
   <w:docDefaults>
     <w:rPrDefault>
       <w:rPr>
@@ -1830,7 +1388,7 @@
       </w:pPr>
     </w:pPrDefault>
   </w:docDefaults>
-  <w:latentStyles w:defLockedState="0" w:defUIPriority="99" w:defSemiHidden="0" w:defUnhideWhenUsed="0" w:defQFormat="0" w:count="375">
+  <w:latentStyles w:defLockedState="0" w:defUIPriority="99" w:defSemiHidden="0" w:defUnhideWhenUsed="0" w:defQFormat="0" w:count="382">
     <w:lsdException w:name="Normal" w:uiPriority="0" w:qFormat="1"/>
     <w:lsdException w:name="heading 1" w:uiPriority="9" w:qFormat="1"/>
     <w:lsdException w:name="heading 2" w:semiHidden="1" w:uiPriority="9" w:unhideWhenUsed="1" w:qFormat="1"/>
@@ -2204,8 +1762,6 @@
     <w:lsdException w:name="List Table 7 Colorful Accent 6" w:uiPriority="52"/>
     <w:lsdException w:name="Mention" w:semiHidden="1" w:unhideWhenUsed="1"/>
     <w:lsdException w:name="Smart Hyperlink" w:semiHidden="1" w:unhideWhenUsed="1"/>
-    <w:lsdException w:name="Hashtag" w:semiHidden="1" w:unhideWhenUsed="1"/>
-    <w:lsdException w:name="Unresolved Mention" w:semiHidden="1" w:unhideWhenUsed="1"/>
   </w:latentStyles>
   <w:style w:type="paragraph" w:default="1" w:styleId="Normal">
     <w:name w:val="Normal"/>

</xml_diff>